<commit_message>
basic sensors app done
</commit_message>
<xml_diff>
--- a/PINOUT.docx
+++ b/PINOUT.docx
@@ -176,6 +176,41 @@
               </w:rPr>
               <w:t>ADT7410</w:t>
             </w:r>
+            <w:r>
+              <w:rPr>
+                <w:lang w:val="en-US"/>
+              </w:rPr>
+              <w:t xml:space="preserve">   -    addr8bit(</w:t>
+            </w:r>
+            <w:r>
+              <w:rPr>
+                <w:lang w:val="en-US"/>
+              </w:rPr>
+              <w:t>0x90</w:t>
+            </w:r>
+            <w:r>
+              <w:rPr>
+                <w:lang w:val="en-US"/>
+              </w:rPr>
+              <w:t>)</w:t>
+            </w:r>
+          </w:p>
+          <w:p>
+            <w:pPr>
+              <w:rPr>
+                <w:sz w:val="16"/>
+                <w:szCs w:val="16"/>
+                <w:lang w:val="en-US"/>
+              </w:rPr>
+            </w:pPr>
+            <w:r>
+              <w:rPr>
+                <w:sz w:val="16"/>
+                <w:szCs w:val="16"/>
+                <w:lang w:val="en-US"/>
+              </w:rPr>
+              <w:t>A0 and A1 PIN are conected to GND</w:t>
+            </w:r>
           </w:p>
         </w:tc>
         <w:tc>
@@ -258,6 +293,41 @@
               </w:rPr>
               <w:t>MAX44009</w:t>
             </w:r>
+            <w:r>
+              <w:rPr>
+                <w:lang w:val="en-US"/>
+              </w:rPr>
+              <w:t xml:space="preserve">   -    addr8bit (</w:t>
+            </w:r>
+            <w:r>
+              <w:rPr>
+                <w:lang w:val="en-US"/>
+              </w:rPr>
+              <w:t>0x97</w:t>
+            </w:r>
+            <w:r>
+              <w:rPr>
+                <w:lang w:val="en-US"/>
+              </w:rPr>
+              <w:t xml:space="preserve">) </w:t>
+            </w:r>
+          </w:p>
+          <w:p>
+            <w:pPr>
+              <w:rPr>
+                <w:sz w:val="18"/>
+                <w:szCs w:val="18"/>
+                <w:lang w:val="en-US"/>
+              </w:rPr>
+            </w:pPr>
+            <w:r>
+              <w:rPr>
+                <w:sz w:val="18"/>
+                <w:szCs w:val="18"/>
+                <w:lang w:val="en-US"/>
+              </w:rPr>
+              <w:t>A0 PIN is conected to VDD</w:t>
+            </w:r>
           </w:p>
         </w:tc>
         <w:tc>
@@ -346,6 +416,12 @@
               </w:rPr>
               <w:t>BMP180</w:t>
             </w:r>
+            <w:r>
+              <w:rPr>
+                <w:lang w:val="en-US"/>
+              </w:rPr>
+              <w:t xml:space="preserve">   -    addr8bit (0xEF)</w:t>
+            </w:r>
           </w:p>
         </w:tc>
         <w:tc>
@@ -428,6 +504,24 @@
               </w:rPr>
               <w:t>MAX9611</w:t>
             </w:r>
+            <w:r>
+              <w:rPr>
+                <w:lang w:val="en-US"/>
+              </w:rPr>
+              <w:t xml:space="preserve">   -    addr8bit (</w:t>
+            </w:r>
+            <w:r>
+              <w:rPr>
+                <w:lang w:val="en-US"/>
+              </w:rPr>
+              <w:t>0xE1</w:t>
+            </w:r>
+            <w:r>
+              <w:rPr>
+                <w:lang w:val="en-US"/>
+              </w:rPr>
+              <w:t>)</w:t>
+            </w:r>
           </w:p>
         </w:tc>
         <w:tc>
@@ -516,6 +610,24 @@
               </w:rPr>
               <w:t>DS2782</w:t>
             </w:r>
+            <w:r>
+              <w:rPr>
+                <w:lang w:val="en-US"/>
+              </w:rPr>
+              <w:t xml:space="preserve">   -    addr8bit (</w:t>
+            </w:r>
+            <w:r>
+              <w:rPr>
+                <w:lang w:val="en-US"/>
+              </w:rPr>
+              <w:t>0x68</w:t>
+            </w:r>
+            <w:r>
+              <w:rPr>
+                <w:lang w:val="en-US"/>
+              </w:rPr>
+              <w:t>)</w:t>
+            </w:r>
           </w:p>
         </w:tc>
         <w:tc>
@@ -610,6 +722,24 @@
               </w:rPr>
               <w:t>SI7020</w:t>
             </w:r>
+            <w:r>
+              <w:rPr>
+                <w:lang w:val="en-US"/>
+              </w:rPr>
+              <w:t xml:space="preserve">   -    addr8bit (</w:t>
+            </w:r>
+            <w:r>
+              <w:rPr>
+                <w:lang w:val="en-US"/>
+              </w:rPr>
+              <w:t>0x81</w:t>
+            </w:r>
+            <w:r>
+              <w:rPr>
+                <w:lang w:val="en-US"/>
+              </w:rPr>
+              <w:t>)</w:t>
+            </w:r>
           </w:p>
         </w:tc>
         <w:tc>
@@ -697,6 +827,12 @@
                 <w:lang w:val="en-US"/>
               </w:rPr>
               <w:t>AS3935</w:t>
+            </w:r>
+            <w:r>
+              <w:rPr>
+                <w:lang w:val="en-US"/>
+              </w:rPr>
+              <w:t xml:space="preserve">   -    addr8bit (0x06)</w:t>
             </w:r>
           </w:p>
         </w:tc>
@@ -978,21 +1114,7 @@
             <w:rStyle w:val="Hipercze"/>
             <w:lang w:val="en-US"/>
           </w:rPr>
-          <w:t>http://www.enviro</w:t>
-        </w:r>
-        <w:r>
-          <w:rPr>
-            <w:rStyle w:val="Hipercze"/>
-            <w:lang w:val="en-US"/>
-          </w:rPr>
-          <w:t>n</w:t>
-        </w:r>
-        <w:r>
-          <w:rPr>
-            <w:rStyle w:val="Hipercze"/>
-            <w:lang w:val="en-US"/>
-          </w:rPr>
-          <w:t>mental-expert.com/monitoring-testing/weather-stations/products/location-china</w:t>
+          <w:t>http://www.environmental-expert.com/monitoring-testing/weather-stations/products/location-china</w:t>
         </w:r>
       </w:hyperlink>
     </w:p>

</xml_diff>

<commit_message>
pinout file for the main board updated
</commit_message>
<xml_diff>
--- a/PINOUT.docx
+++ b/PINOUT.docx
@@ -960,6 +960,12 @@
               </w:rPr>
               <w:t xml:space="preserve"> (GPS)</w:t>
             </w:r>
+            <w:r>
+              <w:rPr>
+                <w:lang w:val="en-US"/>
+              </w:rPr>
+              <w:t xml:space="preserve">       //UART2</w:t>
+            </w:r>
           </w:p>
         </w:tc>
         <w:tc>
@@ -972,6 +978,25 @@
                 <w:lang w:val="en-US"/>
               </w:rPr>
             </w:pPr>
+            <w:r>
+              <w:rPr>
+                <w:lang w:val="en-US"/>
+              </w:rPr>
+              <w:t>GPS_PIN_RX</w:t>
+            </w:r>
+          </w:p>
+          <w:p>
+            <w:pPr>
+              <w:rPr>
+                <w:lang w:val="en-US"/>
+              </w:rPr>
+            </w:pPr>
+            <w:r>
+              <w:rPr>
+                <w:lang w:val="en-US"/>
+              </w:rPr>
+              <w:t>GPS_PIN_TX</w:t>
+            </w:r>
           </w:p>
         </w:tc>
         <w:tc>
@@ -984,6 +1009,25 @@
                 <w:lang w:val="en-US"/>
               </w:rPr>
             </w:pPr>
+            <w:r>
+              <w:rPr>
+                <w:lang w:val="en-US"/>
+              </w:rPr>
+              <w:t xml:space="preserve">PTE17   </w:t>
+            </w:r>
+          </w:p>
+          <w:p>
+            <w:pPr>
+              <w:rPr>
+                <w:lang w:val="en-US"/>
+              </w:rPr>
+            </w:pPr>
+            <w:r>
+              <w:rPr>
+                <w:lang w:val="en-US"/>
+              </w:rPr>
+              <w:t xml:space="preserve">PTE16    </w:t>
+            </w:r>
           </w:p>
         </w:tc>
       </w:tr>
@@ -998,6 +1042,18 @@
                 <w:lang w:val="en-US"/>
               </w:rPr>
             </w:pPr>
+            <w:r>
+              <w:rPr>
+                <w:lang w:val="en-US"/>
+              </w:rPr>
+              <w:t>RFM-23</w:t>
+            </w:r>
+            <w:r>
+              <w:rPr>
+                <w:lang w:val="en-US"/>
+              </w:rPr>
+              <w:t xml:space="preserve">                      //SPI0</w:t>
+            </w:r>
           </w:p>
         </w:tc>
         <w:tc>
@@ -1010,6 +1066,78 @@
                 <w:lang w:val="en-US"/>
               </w:rPr>
             </w:pPr>
+            <w:r>
+              <w:rPr>
+                <w:lang w:val="en-US"/>
+              </w:rPr>
+              <w:t>RFM_PIN _SDO</w:t>
+            </w:r>
+          </w:p>
+          <w:p>
+            <w:pPr>
+              <w:rPr>
+                <w:lang w:val="en-US"/>
+              </w:rPr>
+            </w:pPr>
+            <w:r>
+              <w:rPr>
+                <w:lang w:val="en-US"/>
+              </w:rPr>
+              <w:t>RFM_PIN_SDI</w:t>
+            </w:r>
+          </w:p>
+          <w:p>
+            <w:pPr>
+              <w:rPr>
+                <w:lang w:val="en-US"/>
+              </w:rPr>
+            </w:pPr>
+            <w:r>
+              <w:rPr>
+                <w:lang w:val="en-US"/>
+              </w:rPr>
+              <w:t>RFM_PIN_SCLK</w:t>
+            </w:r>
+          </w:p>
+          <w:p>
+            <w:pPr>
+              <w:rPr>
+                <w:lang w:val="en-US"/>
+              </w:rPr>
+            </w:pPr>
+            <w:r>
+              <w:rPr>
+                <w:lang w:val="en-US"/>
+              </w:rPr>
+              <w:t>RFM_PIN_nSEL</w:t>
+            </w:r>
+          </w:p>
+          <w:p>
+            <w:pPr>
+              <w:rPr>
+                <w:lang w:val="en-US"/>
+              </w:rPr>
+            </w:pPr>
+            <w:r>
+              <w:rPr>
+                <w:lang w:val="en-US"/>
+              </w:rPr>
+              <w:lastRenderedPageBreak/>
+              <w:t>RFM_PIN_nIRQ</w:t>
+            </w:r>
+          </w:p>
+          <w:p>
+            <w:pPr>
+              <w:rPr>
+                <w:lang w:val="en-US"/>
+              </w:rPr>
+            </w:pPr>
+            <w:r>
+              <w:rPr>
+                <w:lang w:val="en-US"/>
+              </w:rPr>
+              <w:t>RFM_PIN_SDN</w:t>
+            </w:r>
           </w:p>
         </w:tc>
         <w:tc>
@@ -1022,6 +1150,230 @@
                 <w:lang w:val="en-US"/>
               </w:rPr>
             </w:pPr>
+            <w:r>
+              <w:rPr>
+                <w:lang w:val="en-US"/>
+              </w:rPr>
+              <w:lastRenderedPageBreak/>
+              <w:t>PTA17 (MISO)</w:t>
+            </w:r>
+          </w:p>
+          <w:p>
+            <w:pPr>
+              <w:rPr>
+                <w:lang w:val="en-US"/>
+              </w:rPr>
+            </w:pPr>
+            <w:r>
+              <w:rPr>
+                <w:lang w:val="en-US"/>
+              </w:rPr>
+              <w:t>PTA16 (MOSI)</w:t>
+            </w:r>
+          </w:p>
+          <w:p>
+            <w:pPr>
+              <w:rPr>
+                <w:lang w:val="en-US"/>
+              </w:rPr>
+            </w:pPr>
+            <w:r>
+              <w:rPr>
+                <w:lang w:val="en-US"/>
+              </w:rPr>
+              <w:t>PTA15 (SCK)</w:t>
+            </w:r>
+          </w:p>
+          <w:p>
+            <w:pPr>
+              <w:rPr>
+                <w:lang w:val="en-US"/>
+              </w:rPr>
+            </w:pPr>
+            <w:r>
+              <w:rPr>
+                <w:lang w:val="en-US"/>
+              </w:rPr>
+              <w:t>PTA14</w:t>
+            </w:r>
+          </w:p>
+          <w:p>
+            <w:pPr>
+              <w:rPr>
+                <w:lang w:val="en-US"/>
+              </w:rPr>
+            </w:pPr>
+            <w:r>
+              <w:rPr>
+                <w:lang w:val="en-US"/>
+              </w:rPr>
+              <w:lastRenderedPageBreak/>
+              <w:t>PTA6</w:t>
+            </w:r>
+          </w:p>
+          <w:p>
+            <w:pPr>
+              <w:rPr>
+                <w:lang w:val="en-US"/>
+              </w:rPr>
+            </w:pPr>
+            <w:r>
+              <w:rPr>
+                <w:lang w:val="en-US"/>
+              </w:rPr>
+              <w:t>PTA5 (as IRQ)</w:t>
+            </w:r>
+          </w:p>
+        </w:tc>
+      </w:tr>
+      <w:tr>
+        <w:tc>
+          <w:tcPr>
+            <w:tcW w:w="3070" w:type="dxa"/>
+          </w:tcPr>
+          <w:p>
+            <w:pPr>
+              <w:rPr>
+                <w:lang w:val="en-US"/>
+              </w:rPr>
+            </w:pPr>
+            <w:r>
+              <w:rPr>
+                <w:lang w:val="en-US"/>
+              </w:rPr>
+              <w:lastRenderedPageBreak/>
+              <w:t>Fotorezystory</w:t>
+            </w:r>
+          </w:p>
+        </w:tc>
+        <w:tc>
+          <w:tcPr>
+            <w:tcW w:w="3071" w:type="dxa"/>
+          </w:tcPr>
+          <w:p>
+            <w:pPr>
+              <w:rPr>
+                <w:lang w:val="en-US"/>
+              </w:rPr>
+            </w:pPr>
+          </w:p>
+        </w:tc>
+        <w:tc>
+          <w:tcPr>
+            <w:tcW w:w="3071" w:type="dxa"/>
+          </w:tcPr>
+          <w:p>
+            <w:pPr>
+              <w:rPr>
+                <w:lang w:val="en-US"/>
+              </w:rPr>
+            </w:pPr>
+            <w:r>
+              <w:rPr>
+                <w:lang w:val="en-US"/>
+              </w:rPr>
+              <w:t>PTB0, PTB1</w:t>
+            </w:r>
+          </w:p>
+        </w:tc>
+      </w:tr>
+      <w:tr>
+        <w:tc>
+          <w:tcPr>
+            <w:tcW w:w="3070" w:type="dxa"/>
+          </w:tcPr>
+          <w:p>
+            <w:pPr>
+              <w:rPr>
+                <w:lang w:val="en-US"/>
+              </w:rPr>
+            </w:pPr>
+            <w:r>
+              <w:rPr>
+                <w:lang w:val="en-US"/>
+              </w:rPr>
+              <w:t>Silnik</w:t>
+            </w:r>
+          </w:p>
+        </w:tc>
+        <w:tc>
+          <w:tcPr>
+            <w:tcW w:w="3071" w:type="dxa"/>
+          </w:tcPr>
+          <w:p>
+            <w:pPr>
+              <w:rPr>
+                <w:lang w:val="en-US"/>
+              </w:rPr>
+            </w:pPr>
+          </w:p>
+        </w:tc>
+        <w:tc>
+          <w:tcPr>
+            <w:tcW w:w="3071" w:type="dxa"/>
+          </w:tcPr>
+          <w:p>
+            <w:pPr>
+              <w:rPr>
+                <w:lang w:val="en-US"/>
+              </w:rPr>
+            </w:pPr>
+            <w:r>
+              <w:rPr>
+                <w:lang w:val="en-US"/>
+              </w:rPr>
+              <w:t>PTE2,PTE3</w:t>
+            </w:r>
+          </w:p>
+        </w:tc>
+      </w:tr>
+      <w:tr>
+        <w:tc>
+          <w:tcPr>
+            <w:tcW w:w="3070" w:type="dxa"/>
+          </w:tcPr>
+          <w:p>
+            <w:pPr>
+              <w:rPr>
+                <w:lang w:val="en-US"/>
+              </w:rPr>
+            </w:pPr>
+            <w:r>
+              <w:rPr>
+                <w:lang w:val="en-US"/>
+              </w:rPr>
+              <w:t>Krańcówki</w:t>
+            </w:r>
+          </w:p>
+        </w:tc>
+        <w:tc>
+          <w:tcPr>
+            <w:tcW w:w="3071" w:type="dxa"/>
+          </w:tcPr>
+          <w:p>
+            <w:pPr>
+              <w:rPr>
+                <w:lang w:val="en-US"/>
+              </w:rPr>
+            </w:pPr>
+          </w:p>
+        </w:tc>
+        <w:tc>
+          <w:tcPr>
+            <w:tcW w:w="3071" w:type="dxa"/>
+          </w:tcPr>
+          <w:p>
+            <w:pPr>
+              <w:rPr>
+                <w:lang w:val="en-US"/>
+              </w:rPr>
+            </w:pPr>
+            <w:r>
+              <w:rPr>
+                <w:lang w:val="en-US"/>
+              </w:rPr>
+              <w:t>PTE4,PTE20</w:t>
+            </w:r>
           </w:p>
         </w:tc>
       </w:tr>
@@ -1050,7 +1402,6 @@
         <w:rPr>
           <w:lang w:val="en-US"/>
         </w:rPr>
-        <w:lastRenderedPageBreak/>
         <w:t xml:space="preserve"> </w:t>
       </w:r>
     </w:p>
@@ -1211,6 +1562,7 @@
     </w:p>
     <w:p>
       <w:r>
+        <w:lastRenderedPageBreak/>
         <w:t>Kwieciński czujniki temp.</w:t>
       </w:r>
     </w:p>

</xml_diff>